<commit_message>
text part of diploma done
</commit_message>
<xml_diff>
--- a/DiplomaText/Makiyan_ZPI-ZP61.docx
+++ b/DiplomaText/Makiyan_ZPI-ZP61.docx
@@ -26055,8 +26055,6 @@
         </w:rPr>
         <w:t xml:space="preserve"> вектор буде пустим.</w:t>
       </w:r>
-      <w:bookmarkStart w:id="3" w:name="_GoBack"/>
-      <w:bookmarkEnd w:id="3"/>
     </w:p>
     <w:p>
       <w:pPr>
@@ -26081,7 +26079,7 @@
         <w:pStyle w:val="Heading1"/>
         <w:spacing w:before="0"/>
       </w:pPr>
-      <w:bookmarkStart w:id="4" w:name="_Toc9430200"/>
+      <w:bookmarkStart w:id="3" w:name="_Toc9430200"/>
     </w:p>
     <w:p>
       <w:pPr>
@@ -26107,7 +26105,7 @@
         <w:lastRenderedPageBreak/>
         <w:t>ВИСНОВКИ</w:t>
       </w:r>
-      <w:bookmarkEnd w:id="4"/>
+      <w:bookmarkEnd w:id="3"/>
     </w:p>
     <w:p>
       <w:pPr>
@@ -26133,16 +26131,213 @@
           <w:lang w:val="uk-UA"/>
         </w:rPr>
         <w:tab/>
-        <w:t>В результаті практики було отримано програму, яка реалізовує БЧХ кодування та декодування повідомлень, як з помилками в повідомленні для декодування, так і з помилками. Програма коректо знаходить локатори синдромів (помилок) та успішно виправляє похибки в достатньої кількості. Але</w:t>
-      </w:r>
-      <w:r>
-        <w:rPr>
-          <w:lang w:val="uk-UA"/>
-        </w:rPr>
-        <w:t xml:space="preserve"> так як програма реалізована на мові </w:t>
-      </w:r>
-      <w:r>
-        <w:t>Python</w:t>
+        <w:t xml:space="preserve">В результаті практики було отримано </w:t>
+      </w:r>
+      <w:r>
+        <w:rPr>
+          <w:lang w:val="uk-UA"/>
+        </w:rPr>
+        <w:t xml:space="preserve">пакет </w:t>
+      </w:r>
+      <w:proofErr w:type="spellStart"/>
+      <w:r>
+        <w:rPr>
+          <w:lang w:val="uk-UA"/>
+        </w:rPr>
+        <w:t>кодеку</w:t>
+      </w:r>
+      <w:proofErr w:type="spellEnd"/>
+      <w:r>
+        <w:rPr>
+          <w:lang w:val="uk-UA"/>
+        </w:rPr>
+        <w:t>, як</w:t>
+      </w:r>
+      <w:r>
+        <w:rPr>
+          <w:lang w:val="uk-UA"/>
+        </w:rPr>
+        <w:t>ий</w:t>
+      </w:r>
+      <w:r>
+        <w:rPr>
+          <w:lang w:val="uk-UA"/>
+        </w:rPr>
+        <w:t xml:space="preserve"> реалізує БЧХ кодування та декодування повідомлень, як </w:t>
+      </w:r>
+      <w:r>
+        <w:rPr>
+          <w:lang w:val="uk-UA"/>
+        </w:rPr>
+        <w:t>бе</w:t>
+      </w:r>
+      <w:r>
+        <w:rPr>
+          <w:lang w:val="uk-UA"/>
+        </w:rPr>
+        <w:t>з помил</w:t>
+      </w:r>
+      <w:r>
+        <w:rPr>
+          <w:lang w:val="uk-UA"/>
+        </w:rPr>
+        <w:t>ок</w:t>
+      </w:r>
+      <w:r>
+        <w:rPr>
+          <w:lang w:val="uk-UA"/>
+        </w:rPr>
+        <w:t xml:space="preserve"> в</w:t>
+      </w:r>
+      <w:r>
+        <w:rPr>
+          <w:lang w:val="uk-UA"/>
+        </w:rPr>
+        <w:t xml:space="preserve"> </w:t>
+      </w:r>
+      <w:r>
+        <w:rPr>
+          <w:lang w:val="uk-UA"/>
+        </w:rPr>
+        <w:t xml:space="preserve"> повідомленні для декодування, так і з помилками. </w:t>
+      </w:r>
+      <w:r>
+        <w:rPr>
+          <w:lang w:val="uk-UA"/>
+        </w:rPr>
+        <w:t>Пакет</w:t>
+      </w:r>
+      <w:r>
+        <w:rPr>
+          <w:lang w:val="uk-UA"/>
+        </w:rPr>
+        <w:t xml:space="preserve"> коректо знаходить локатори синдромів (помилок) та успішно виправляє похибки </w:t>
+      </w:r>
+      <w:r>
+        <w:rPr>
+          <w:lang w:val="uk-UA"/>
+        </w:rPr>
+        <w:t>якщо вони підходять під умови декодування.</w:t>
+      </w:r>
+    </w:p>
+    <w:p>
+      <w:pPr>
+        <w:tabs>
+          <w:tab w:val="left" w:pos="284"/>
+          <w:tab w:val="left" w:pos="709"/>
+          <w:tab w:val="left" w:pos="1418"/>
+          <w:tab w:val="left" w:pos="2552"/>
+        </w:tabs>
+        <w:jc w:val="both"/>
+        <w:rPr>
+          <w:lang w:val="uk-UA"/>
+        </w:rPr>
+      </w:pPr>
+      <w:r>
+        <w:rPr>
+          <w:lang w:val="uk-UA"/>
+        </w:rPr>
+        <w:tab/>
+      </w:r>
+      <w:r>
+        <w:rPr>
+          <w:lang w:val="uk-UA"/>
+        </w:rPr>
+        <w:tab/>
+        <w:t xml:space="preserve">Через те що пакет написано на мові с++11, то він працює швидко і використовує незначну кількість оперативної пам’яті. Через вид реалізації пакету, кінцевий користувач (програміст) може легко </w:t>
+      </w:r>
+      <w:proofErr w:type="spellStart"/>
+      <w:r>
+        <w:rPr>
+          <w:lang w:val="uk-UA"/>
+        </w:rPr>
+        <w:t>розпаралелити</w:t>
+      </w:r>
+      <w:proofErr w:type="spellEnd"/>
+      <w:r>
+        <w:rPr>
+          <w:lang w:val="uk-UA"/>
+        </w:rPr>
+        <w:t xml:space="preserve"> роботу </w:t>
+      </w:r>
+      <w:proofErr w:type="spellStart"/>
+      <w:r>
+        <w:rPr>
+          <w:lang w:val="uk-UA"/>
+        </w:rPr>
+        <w:t>кодеку</w:t>
+      </w:r>
+      <w:proofErr w:type="spellEnd"/>
+      <w:r>
+        <w:rPr>
+          <w:lang w:val="uk-UA"/>
+        </w:rPr>
+        <w:t xml:space="preserve"> на декілька потоків</w:t>
+      </w:r>
+      <w:r>
+        <w:rPr>
+          <w:lang w:val="uk-UA"/>
+        </w:rPr>
+        <w:t>, в залежності від бажаної кількісті та архітектури комп’ютера. В пакеті не використаються рішення, що не гарантуються стандартом, тому його можна компілювати під будь які платформи що дотримуються стандарту.</w:t>
+      </w:r>
+    </w:p>
+    <w:p>
+      <w:pPr>
+        <w:tabs>
+          <w:tab w:val="left" w:pos="284"/>
+          <w:tab w:val="left" w:pos="709"/>
+          <w:tab w:val="left" w:pos="1418"/>
+          <w:tab w:val="left" w:pos="2552"/>
+        </w:tabs>
+        <w:jc w:val="both"/>
+        <w:rPr>
+          <w:lang w:val="uk-UA"/>
+        </w:rPr>
+      </w:pPr>
+      <w:r>
+        <w:rPr>
+          <w:lang w:val="uk-UA"/>
+        </w:rPr>
+        <w:tab/>
+      </w:r>
+      <w:r>
+        <w:rPr>
+          <w:lang w:val="uk-UA"/>
+        </w:rPr>
+        <w:tab/>
+        <w:t xml:space="preserve">Також через вид дистрибуції пакету, програміст може модифікувати код на свій смак в залежності від того, що бажає отримати. Наприклад, в пакеті не </w:t>
+      </w:r>
+      <w:proofErr w:type="spellStart"/>
+      <w:r>
+        <w:rPr>
+          <w:lang w:val="uk-UA"/>
+        </w:rPr>
+        <w:t>пітримуются</w:t>
+      </w:r>
+      <w:proofErr w:type="spellEnd"/>
+      <w:r>
+        <w:rPr>
+          <w:lang w:val="uk-UA"/>
+        </w:rPr>
+        <w:t xml:space="preserve"> числа більші ніж</w:t>
+      </w:r>
+      <w:r>
+        <w:rPr>
+          <w:lang w:val="uk-UA"/>
+        </w:rPr>
+        <w:t xml:space="preserve"> </w:t>
+      </w:r>
+      <w:r>
+        <w:t>unsigned</w:t>
+      </w:r>
+      <w:r>
+        <w:rPr>
+          <w:lang w:val="uk-UA"/>
+        </w:rPr>
+        <w:t xml:space="preserve"> </w:t>
+      </w:r>
+      <w:r>
+        <w:t>long</w:t>
       </w:r>
       <w:r>
         <w:rPr>
@@ -26154,13 +26349,7 @@
         <w:rPr>
           <w:lang w:val="uk-UA"/>
         </w:rPr>
-        <w:t>та є прототипом, то в неї є декілька недоліків, а саме: невелика швидкість роботи, порівняно з низько</w:t>
-      </w:r>
-      <w:r>
-        <w:rPr>
-          <w:lang w:val="uk-UA"/>
-        </w:rPr>
-        <w:t>-</w:t>
+        <w:t>хочу для деяких платформ можна</w:t>
       </w:r>
       <w:r>
         <w:rPr>
@@ -26168,19 +26357,116 @@
         </w:rPr>
         <w:t xml:space="preserve"> </w:t>
       </w:r>
-      <w:proofErr w:type="spellStart"/>
-      <w:r>
-        <w:rPr>
-          <w:lang w:val="uk-UA"/>
-        </w:rPr>
-        <w:t>рівневими</w:t>
-      </w:r>
-      <w:proofErr w:type="spellEnd"/>
-      <w:r>
-        <w:rPr>
-          <w:lang w:val="uk-UA"/>
-        </w:rPr>
-        <w:t xml:space="preserve"> мовами програмування; не реалізована передача даних – повідомлення для декодування потрібно вводити користувачеві через термінал; також не реалізовано графічний інтерфейс користувача, що ускладнює роботу з програмою.</w:t>
+      <w:r>
+        <w:rPr>
+          <w:lang w:val="uk-UA"/>
+        </w:rPr>
+        <w:t>легко</w:t>
+      </w:r>
+      <w:bookmarkStart w:id="4" w:name="_GoBack"/>
+      <w:bookmarkEnd w:id="4"/>
+      <w:r>
+        <w:rPr>
+          <w:lang w:val="uk-UA"/>
+        </w:rPr>
+        <w:t xml:space="preserve"> виправити це до </w:t>
+      </w:r>
+      <w:r>
+        <w:t>unsigned</w:t>
+      </w:r>
+      <w:r>
+        <w:rPr>
+          <w:lang w:val="uk-UA"/>
+        </w:rPr>
+        <w:t xml:space="preserve"> </w:t>
+      </w:r>
+      <w:r>
+        <w:t>long</w:t>
+      </w:r>
+      <w:r>
+        <w:rPr>
+          <w:lang w:val="uk-UA"/>
+        </w:rPr>
+        <w:t xml:space="preserve"> </w:t>
+      </w:r>
+      <w:proofErr w:type="spellStart"/>
+      <w:r>
+        <w:t>long</w:t>
+      </w:r>
+      <w:proofErr w:type="spellEnd"/>
+      <w:r>
+        <w:rPr>
+          <w:lang w:val="uk-UA"/>
+        </w:rPr>
+        <w:t xml:space="preserve">, що в залежності від платформи можуть бути </w:t>
+      </w:r>
+      <w:proofErr w:type="spellStart"/>
+      <w:r>
+        <w:rPr>
+          <w:lang w:val="uk-UA"/>
+        </w:rPr>
+        <w:t>роміром</w:t>
+      </w:r>
+      <w:proofErr w:type="spellEnd"/>
+      <w:r>
+        <w:rPr>
+          <w:lang w:val="uk-UA"/>
+        </w:rPr>
+        <w:t xml:space="preserve"> 8 байт, або 256 бітів, тим самим використати всю потужність </w:t>
+      </w:r>
+      <w:proofErr w:type="spellStart"/>
+      <w:r>
+        <w:rPr>
+          <w:lang w:val="uk-UA"/>
+        </w:rPr>
+        <w:t>кодеку</w:t>
+      </w:r>
+      <w:proofErr w:type="spellEnd"/>
+      <w:r>
+        <w:rPr>
+          <w:lang w:val="uk-UA"/>
+        </w:rPr>
+        <w:t xml:space="preserve"> на дійсно великих розмірах простору </w:t>
+      </w:r>
+      <w:proofErr w:type="spellStart"/>
+      <w:r>
+        <w:rPr>
+          <w:lang w:val="uk-UA"/>
+        </w:rPr>
+        <w:t>Галуа</w:t>
+      </w:r>
+      <w:proofErr w:type="spellEnd"/>
+      <w:r>
+        <w:rPr>
+          <w:lang w:val="uk-UA"/>
+        </w:rPr>
+        <w:t xml:space="preserve"> (але не біль 28, тому що таблиці незворотних поліномів до поля забиті лише до 28 включно).</w:t>
+      </w:r>
+    </w:p>
+    <w:p>
+      <w:pPr>
+        <w:tabs>
+          <w:tab w:val="left" w:pos="284"/>
+          <w:tab w:val="left" w:pos="709"/>
+          <w:tab w:val="left" w:pos="1418"/>
+          <w:tab w:val="left" w:pos="2552"/>
+        </w:tabs>
+        <w:jc w:val="both"/>
+        <w:rPr>
+          <w:lang w:val="uk-UA"/>
+        </w:rPr>
+      </w:pPr>
+      <w:r>
+        <w:rPr>
+          <w:lang w:val="uk-UA"/>
+        </w:rPr>
+        <w:tab/>
+      </w:r>
+      <w:r>
+        <w:rPr>
+          <w:lang w:val="uk-UA"/>
+        </w:rPr>
+        <w:tab/>
       </w:r>
     </w:p>
     <w:sectPr>
@@ -28914,7 +29200,7 @@
 </file>
 
 <file path=customXml/itemProps1.xml><?xml version="1.0" encoding="utf-8"?>
-<ds:datastoreItem xmlns:ds="http://schemas.openxmlformats.org/officeDocument/2006/customXml" ds:itemID="{4FA4F860-C135-474A-8DD1-A5BACBE391D2}">
+<ds:datastoreItem xmlns:ds="http://schemas.openxmlformats.org/officeDocument/2006/customXml" ds:itemID="{85A1F68D-F73B-4D4A-916A-99783E2E4917}">
   <ds:schemaRefs>
     <ds:schemaRef ds:uri="http://schemas.openxmlformats.org/officeDocument/2006/bibliography"/>
   </ds:schemaRefs>

</xml_diff>